<commit_message>
Phase 3 of Sentimental Analysis Project - AI IBM
</commit_message>
<xml_diff>
--- a/AI_phase1.docx
+++ b/AI_phase1.docx
@@ -2,95 +2,6 @@
 <file path=word/document.xml><?xml version="1.0" encoding="utf-8"?>
 <w:document xmlns:wpc="http://schemas.microsoft.com/office/word/2010/wordprocessingCanvas" xmlns:cx="http://schemas.microsoft.com/office/drawing/2014/chartex" xmlns:cx1="http://schemas.microsoft.com/office/drawing/2015/9/8/chartex" xmlns:cx2="http://schemas.microsoft.com/office/drawing/2015/10/21/chartex" xmlns:cx3="http://schemas.microsoft.com/office/drawing/2016/5/9/chartex" xmlns:cx4="http://schemas.microsoft.com/office/drawing/2016/5/10/chartex" xmlns:cx5="http://schemas.microsoft.com/office/drawing/2016/5/11/chartex" xmlns:cx6="http://schemas.microsoft.com/office/drawing/2016/5/12/chartex" xmlns:cx7="http://schemas.microsoft.com/office/drawing/2016/5/13/chartex" xmlns:cx8="http://schemas.microsoft.com/office/drawing/2016/5/14/chartex" xmlns:mc="http://schemas.openxmlformats.org/markup-compatibility/2006" xmlns:aink="http://schemas.microsoft.com/office/drawing/2016/ink" xmlns:am3d="http://schemas.microsoft.com/office/drawing/2017/model3d" xmlns:o="urn:schemas-microsoft-com:office:office" xmlns:oel="http://schemas.microsoft.com/office/2019/extlst" xmlns:r="http://schemas.openxmlformats.org/officeDocument/2006/relationships" xmlns:m="http://schemas.openxmlformats.org/officeDocument/2006/math" xmlns:v="urn:schemas-microsoft-com:vml" xmlns:wp14="http://schemas.microsoft.com/office/word/2010/wordprocessingDrawing" xmlns:wp="http://schemas.openxmlformats.org/drawingml/2006/wordprocessingDrawing" xmlns:w10="urn:schemas-microsoft-com:office:word" xmlns:w="http://schemas.openxmlformats.org/wordprocessingml/2006/main" xmlns:w14="http://schemas.microsoft.com/office/word/2010/wordml" xmlns:w15="http://schemas.microsoft.com/office/word/2012/wordml" xmlns:w16cex="http://schemas.microsoft.com/office/word/2018/wordml/cex" xmlns:w16cid="http://schemas.microsoft.com/office/word/2016/wordml/cid" xmlns:w16="http://schemas.microsoft.com/office/word/2018/wordml" xmlns:w16sdtdh="http://schemas.microsoft.com/office/word/2020/wordml/sdtdatahash" xmlns:w16se="http://schemas.microsoft.com/office/word/2015/wordml/symex" xmlns:wpg="http://schemas.microsoft.com/office/word/2010/wordprocessingGroup" xmlns:wpi="http://schemas.microsoft.com/office/word/2010/wordprocessingInk" xmlns:wne="http://schemas.microsoft.com/office/word/2006/wordml" xmlns:wps="http://schemas.microsoft.com/office/word/2010/wordprocessingShape" mc:Ignorable="w14 w15 w16se w16cid w16 w16cex w16sdtdh wp14">
   <w:body>
-    <w:p>
-      <w:pPr>
-        <w:shd w:val="clear" w:color="auto" w:fill="FFFFFF"/>
-        <w:spacing w:after="0" w:line="336" w:lineRule="atLeast"/>
-        <w:outlineLvl w:val="1"/>
-        <w:rPr>
-          <w:rFonts w:ascii="Times New Roman" w:eastAsia="Times New Roman" w:hAnsi="Times New Roman" w:cs="Times New Roman"/>
-          <w:b/>
-          <w:bCs/>
-          <w:color w:val="474747"/>
-          <w:kern w:val="0"/>
-          <w:sz w:val="72"/>
-          <w:szCs w:val="72"/>
-          <w:u w:val="single"/>
-          <w:lang w:eastAsia="en-GB" w:bidi="ar-SA"/>
-          <w14:ligatures w14:val="none"/>
-        </w:rPr>
-      </w:pPr>
-      <w:r>
-        <w:rPr>
-          <w:rFonts w:ascii="Times New Roman" w:eastAsia="Times New Roman" w:hAnsi="Times New Roman" w:cs="Times New Roman"/>
-          <w:b/>
-          <w:bCs/>
-          <w:color w:val="474747"/>
-          <w:kern w:val="0"/>
-          <w:sz w:val="72"/>
-          <w:szCs w:val="72"/>
-          <w:u w:val="single"/>
-          <w:lang w:eastAsia="en-GB" w:bidi="ar-SA"/>
-          <w14:ligatures w14:val="none"/>
-        </w:rPr>
-        <w:t>Project 5: Sentiment analysis for marketing</w:t>
-      </w:r>
-    </w:p>
-    <w:p>
-      <w:pPr>
-        <w:rPr>
-          <w:rFonts w:ascii="Times New Roman" w:hAnsi="Times New Roman" w:cs="Times New Roman"/>
-          <w:b/>
-          <w:bCs/>
-          <w:color w:val="313131"/>
-          <w:sz w:val="21"/>
-          <w:szCs w:val="21"/>
-          <w:shd w:val="clear" w:color="auto" w:fill="FFFFFF"/>
-        </w:rPr>
-      </w:pPr>
-    </w:p>
-    <w:p>
-      <w:pPr>
-        <w:rPr>
-          <w:rFonts w:ascii="Times New Roman" w:hAnsi="Times New Roman" w:cs="Times New Roman"/>
-          <w:b/>
-          <w:bCs/>
-          <w:i/>
-          <w:iCs/>
-          <w:sz w:val="220"/>
-          <w:szCs w:val="220"/>
-          <w:u w:val="single"/>
-          <w:lang w:val="en-US"/>
-        </w:rPr>
-      </w:pPr>
-      <w:r>
-        <w:rPr>
-          <w:rFonts w:ascii="Times New Roman" w:hAnsi="Times New Roman" w:cs="Times New Roman"/>
-          <w:b/>
-          <w:bCs/>
-          <w:i/>
-          <w:iCs/>
-          <w:color w:val="313131"/>
-          <w:sz w:val="40"/>
-          <w:szCs w:val="40"/>
-          <w:u w:val="single"/>
-          <w:shd w:val="clear" w:color="auto" w:fill="FFFFFF"/>
-        </w:rPr>
-        <w:t>Project Title:</w:t>
-      </w:r>
-      <w:r>
-        <w:rPr>
-          <w:rFonts w:ascii="Times New Roman" w:hAnsi="Times New Roman" w:cs="Times New Roman"/>
-          <w:i/>
-          <w:iCs/>
-          <w:color w:val="313131"/>
-          <w:sz w:val="40"/>
-          <w:szCs w:val="40"/>
-          <w:shd w:val="clear" w:color="auto" w:fill="FFFFFF"/>
-        </w:rPr>
-        <w:t> Sentiment Analysis</w:t>
-      </w:r>
-    </w:p>
     <w:p>
       <w:pPr>
         <w:rPr>
@@ -1013,19 +924,7 @@
           <w:u w:val="single"/>
           <w:lang w:val="en-US"/>
         </w:rPr>
-        <w:t>COLLECTION OF DATASET AND PRE-PROCESSING</w:t>
-      </w:r>
-      <w:r>
-        <w:rPr>
-          <w:rFonts w:ascii="Times New Roman" w:hAnsi="Times New Roman" w:cs="Times New Roman"/>
-          <w:b/>
-          <w:bCs/>
-          <w:sz w:val="72"/>
-          <w:szCs w:val="72"/>
-          <w:u w:val="single"/>
-          <w:lang w:val="en-US"/>
-        </w:rPr>
-        <w:t>:</w:t>
+        <w:t>COLLECTION OF DATASET AND PRE-PROCESSING:</w:t>
       </w:r>
     </w:p>
     <w:p>
@@ -1102,25 +1001,7 @@
           <w:szCs w:val="32"/>
           <w:lang w:val="en-US"/>
         </w:rPr>
-        <w:t xml:space="preserve">-- </w:t>
-      </w:r>
-      <w:r>
-        <w:rPr>
-          <w:rFonts w:ascii="Times New Roman" w:hAnsi="Times New Roman" w:cs="Times New Roman"/>
-          <w:sz w:val="32"/>
-          <w:szCs w:val="32"/>
-          <w:lang w:val="en-US"/>
-        </w:rPr>
-        <w:t>Twitter US Airline Sentiment</w:t>
-      </w:r>
-      <w:r>
-        <w:rPr>
-          <w:rFonts w:ascii="Times New Roman" w:hAnsi="Times New Roman" w:cs="Times New Roman"/>
-          <w:sz w:val="32"/>
-          <w:szCs w:val="32"/>
-          <w:lang w:val="en-US"/>
-        </w:rPr>
-        <w:t xml:space="preserve"> </w:t>
+        <w:t xml:space="preserve">-- Twitter US Airline Sentiment </w:t>
       </w:r>
       <w:proofErr w:type="gramStart"/>
       <w:r>
@@ -1714,43 +1595,7 @@
           <w:sz w:val="32"/>
           <w:szCs w:val="32"/>
         </w:rPr>
-        <w:t xml:space="preserve">In sentiment analysis, </w:t>
-      </w:r>
-      <w:r>
-        <w:rPr>
-          <w:rFonts w:ascii="Times New Roman" w:hAnsi="Times New Roman" w:cs="Times New Roman"/>
-          <w:noProof/>
-          <w:sz w:val="32"/>
-          <w:szCs w:val="32"/>
-        </w:rPr>
-        <w:t>the</w:t>
-      </w:r>
-      <w:r>
-        <w:rPr>
-          <w:rFonts w:ascii="Times New Roman" w:hAnsi="Times New Roman" w:cs="Times New Roman"/>
-          <w:noProof/>
-          <w:sz w:val="32"/>
-          <w:szCs w:val="32"/>
-        </w:rPr>
-        <w:t xml:space="preserve"> document </w:t>
-      </w:r>
-      <w:r>
-        <w:rPr>
-          <w:rFonts w:ascii="Times New Roman" w:hAnsi="Times New Roman" w:cs="Times New Roman"/>
-          <w:noProof/>
-          <w:sz w:val="32"/>
-          <w:szCs w:val="32"/>
-        </w:rPr>
-        <w:t xml:space="preserve">is represented </w:t>
-      </w:r>
-      <w:r>
-        <w:rPr>
-          <w:rFonts w:ascii="Times New Roman" w:hAnsi="Times New Roman" w:cs="Times New Roman"/>
-          <w:noProof/>
-          <w:sz w:val="32"/>
-          <w:szCs w:val="32"/>
-        </w:rPr>
-        <w:t xml:space="preserve">as a combination of the word vectors within it. </w:t>
+        <w:t xml:space="preserve">In sentiment analysis, the document is represented as a combination of the word vectors within it. </w:t>
       </w:r>
     </w:p>
     <w:p>
@@ -1774,52 +1619,7 @@
           <w:sz w:val="32"/>
           <w:szCs w:val="32"/>
         </w:rPr>
-        <w:t>Then, the</w:t>
-      </w:r>
-      <w:r>
-        <w:rPr>
-          <w:rFonts w:ascii="Times New Roman" w:hAnsi="Times New Roman" w:cs="Times New Roman"/>
-          <w:noProof/>
-          <w:sz w:val="32"/>
-          <w:szCs w:val="32"/>
-        </w:rPr>
-        <w:t xml:space="preserve"> document representations</w:t>
-      </w:r>
-      <w:r>
-        <w:rPr>
-          <w:rFonts w:ascii="Times New Roman" w:hAnsi="Times New Roman" w:cs="Times New Roman"/>
-          <w:noProof/>
-          <w:sz w:val="32"/>
-          <w:szCs w:val="32"/>
-        </w:rPr>
-        <w:t xml:space="preserve"> are</w:t>
-      </w:r>
-      <w:r>
-        <w:rPr>
-          <w:rFonts w:ascii="Times New Roman" w:hAnsi="Times New Roman" w:cs="Times New Roman"/>
-          <w:noProof/>
-          <w:sz w:val="32"/>
-          <w:szCs w:val="32"/>
-        </w:rPr>
-        <w:t xml:space="preserve"> use</w:t>
-      </w:r>
-      <w:r>
-        <w:rPr>
-          <w:rFonts w:ascii="Times New Roman" w:hAnsi="Times New Roman" w:cs="Times New Roman"/>
-          <w:noProof/>
-          <w:sz w:val="32"/>
-          <w:szCs w:val="32"/>
-        </w:rPr>
-        <w:t>d</w:t>
-      </w:r>
-      <w:r>
-        <w:rPr>
-          <w:rFonts w:ascii="Times New Roman" w:hAnsi="Times New Roman" w:cs="Times New Roman"/>
-          <w:noProof/>
-          <w:sz w:val="32"/>
-          <w:szCs w:val="32"/>
-        </w:rPr>
-        <w:t xml:space="preserve"> as features to train machine learning models for sentiment classification.</w:t>
+        <w:t>Then, the document representations are used as features to train machine learning models for sentiment classification.</w:t>
       </w:r>
     </w:p>
     <w:p>
@@ -1866,25 +1666,7 @@
           <w:sz w:val="36"/>
           <w:szCs w:val="36"/>
         </w:rPr>
-        <w:t>BERT (Bidirectional Encoder Representations from Transformers)</w:t>
-      </w:r>
-      <w:r>
-        <w:rPr>
-          <w:rFonts w:ascii="Times New Roman" w:hAnsi="Times New Roman" w:cs="Times New Roman"/>
-          <w:noProof/>
-          <w:sz w:val="36"/>
-          <w:szCs w:val="36"/>
-        </w:rPr>
-        <w:t>:</w:t>
-      </w:r>
-      <w:r>
-        <w:rPr>
-          <w:rFonts w:ascii="Times New Roman" w:hAnsi="Times New Roman" w:cs="Times New Roman"/>
-          <w:noProof/>
-          <w:sz w:val="36"/>
-          <w:szCs w:val="36"/>
-        </w:rPr>
-        <w:t xml:space="preserve"> </w:t>
+        <w:t xml:space="preserve">BERT (Bidirectional Encoder Representations from Transformers): </w:t>
       </w:r>
     </w:p>
     <w:p>
@@ -1908,25 +1690,7 @@
           <w:sz w:val="32"/>
           <w:szCs w:val="32"/>
         </w:rPr>
-        <w:t>BERT (Bidirectional Encoder Representations from Transformers)</w:t>
-      </w:r>
-      <w:r>
-        <w:rPr>
-          <w:rFonts w:ascii="Times New Roman" w:hAnsi="Times New Roman" w:cs="Times New Roman"/>
-          <w:noProof/>
-          <w:sz w:val="32"/>
-          <w:szCs w:val="32"/>
-        </w:rPr>
-        <w:t xml:space="preserve"> </w:t>
-      </w:r>
-      <w:r>
-        <w:rPr>
-          <w:rFonts w:ascii="Times New Roman" w:hAnsi="Times New Roman" w:cs="Times New Roman"/>
-          <w:noProof/>
-          <w:sz w:val="32"/>
-          <w:szCs w:val="32"/>
-        </w:rPr>
-        <w:t>takes into account the context of a word by considering both the left and right context</w:t>
+        <w:t>BERT (Bidirectional Encoder Representations from Transformers) takes into account the context of a word by considering both the left and right context</w:t>
       </w:r>
       <w:r>
         <w:rPr>
@@ -2186,16 +1950,7 @@
           <w:sz w:val="32"/>
           <w:szCs w:val="32"/>
         </w:rPr>
-        <w:t>T</w:t>
-      </w:r>
-      <w:r>
-        <w:rPr>
-          <w:rFonts w:ascii="Times New Roman" w:hAnsi="Times New Roman" w:cs="Times New Roman"/>
-          <w:noProof/>
-          <w:sz w:val="32"/>
-          <w:szCs w:val="32"/>
-        </w:rPr>
-        <w:t xml:space="preserve">he common machine learning models: </w:t>
+        <w:t xml:space="preserve">The common machine learning models: </w:t>
       </w:r>
     </w:p>
     <w:p>
@@ -2315,16 +2070,7 @@
           <w:sz w:val="32"/>
           <w:szCs w:val="32"/>
         </w:rPr>
-        <w:t xml:space="preserve"> </w:t>
-      </w:r>
-      <w:r>
-        <w:rPr>
-          <w:rFonts w:ascii="Times New Roman" w:hAnsi="Times New Roman" w:cs="Times New Roman"/>
-          <w:noProof/>
-          <w:sz w:val="32"/>
-          <w:szCs w:val="32"/>
-        </w:rPr>
-        <w:t xml:space="preserve">k-NN </w:t>
+        <w:t xml:space="preserve"> k-NN </w:t>
       </w:r>
     </w:p>
     <w:p>
@@ -2396,16 +2142,7 @@
           <w:sz w:val="32"/>
           <w:szCs w:val="32"/>
         </w:rPr>
-        <w:t xml:space="preserve"> </w:t>
-      </w:r>
-      <w:r>
-        <w:rPr>
-          <w:rFonts w:ascii="Times New Roman" w:hAnsi="Times New Roman" w:cs="Times New Roman"/>
-          <w:noProof/>
-          <w:sz w:val="32"/>
-          <w:szCs w:val="32"/>
-        </w:rPr>
-        <w:t xml:space="preserve">Clustering Algorithms </w:t>
+        <w:t xml:space="preserve"> Clustering Algorithms </w:t>
       </w:r>
     </w:p>
     <w:p>

</xml_diff>